<commit_message>
ejercicio 10.a en el word
</commit_message>
<xml_diff>
--- a/FGFT10.docx
+++ b/FGFT10.docx
@@ -73,7 +73,7 @@
       <w:pPr>
         <w:pStyle w:val="Ttulo2"/>
       </w:pPr>
-      <w:bookmarkStart w:id="0" w:name="_Toc216437230"/>
+      <w:bookmarkStart w:id="0" w:name="_Toc219803144"/>
       <w:r>
         <w:lastRenderedPageBreak/>
         <w:t>Í</w:t>
@@ -116,7 +116,7 @@
           <w:r>
             <w:fldChar w:fldCharType="separate"/>
           </w:r>
-          <w:hyperlink w:anchor="_Toc216437230" w:history="1">
+          <w:hyperlink w:anchor="_Toc219803144" w:history="1">
             <w:r>
               <w:rPr>
                 <w:rStyle w:val="Hipervnculo"/>
@@ -150,7 +150,7 @@
                 <w:noProof/>
                 <w:webHidden/>
               </w:rPr>
-              <w:instrText xml:space="preserve"> PAGEREF _Toc216437230 \h </w:instrText>
+              <w:instrText xml:space="preserve"> PAGEREF _Toc219803144 \h </w:instrText>
             </w:r>
             <w:r>
               <w:rPr>
@@ -195,13 +195,13 @@
               <w14:ligatures w14:val="standardContextual"/>
             </w:rPr>
           </w:pPr>
-          <w:hyperlink w:anchor="_Toc216437231" w:history="1">
+          <w:hyperlink w:anchor="_Toc219803145" w:history="1">
             <w:r>
               <w:rPr>
                 <w:rStyle w:val="Hipervnculo"/>
                 <w:noProof/>
               </w:rPr>
-              <w:t>Ejercicio 9.1</w:t>
+              <w:t>Ejercicio 9.12</w:t>
             </w:r>
             <w:r>
               <w:rPr>
@@ -222,7 +222,7 @@
                 <w:noProof/>
                 <w:webHidden/>
               </w:rPr>
-              <w:instrText xml:space="preserve"> PAGEREF _Toc216437231 \h </w:instrText>
+              <w:instrText xml:space="preserve"> PAGEREF _Toc219803145 \h </w:instrText>
             </w:r>
             <w:r>
               <w:rPr>
@@ -243,366 +243,6 @@
                 <w:webHidden/>
               </w:rPr>
               <w:t>3</w:t>
-            </w:r>
-            <w:r>
-              <w:rPr>
-                <w:noProof/>
-                <w:webHidden/>
-              </w:rPr>
-              <w:fldChar w:fldCharType="end"/>
-            </w:r>
-          </w:hyperlink>
-        </w:p>
-        <w:p>
-          <w:pPr>
-            <w:pStyle w:val="TDC3"/>
-            <w:tabs>
-              <w:tab w:val="right" w:leader="dot" w:pos="9016"/>
-            </w:tabs>
-            <w:rPr>
-              <w:rFonts w:asciiTheme="minorHAnsi" w:eastAsiaTheme="minorEastAsia"/>
-              <w:noProof/>
-              <w:kern w:val="2"/>
-              <w:lang w:eastAsia="es-ES"/>
-              <w14:ligatures w14:val="standardContextual"/>
-            </w:rPr>
-          </w:pPr>
-          <w:hyperlink w:anchor="_Toc216437232" w:history="1">
-            <w:r>
-              <w:rPr>
-                <w:rStyle w:val="Hipervnculo"/>
-                <w:noProof/>
-              </w:rPr>
-              <w:t>Ejercicio 9.3</w:t>
-            </w:r>
-            <w:r>
-              <w:rPr>
-                <w:noProof/>
-                <w:webHidden/>
-              </w:rPr>
-              <w:tab/>
-            </w:r>
-            <w:r>
-              <w:rPr>
-                <w:noProof/>
-                <w:webHidden/>
-              </w:rPr>
-              <w:fldChar w:fldCharType="begin"/>
-            </w:r>
-            <w:r>
-              <w:rPr>
-                <w:noProof/>
-                <w:webHidden/>
-              </w:rPr>
-              <w:instrText xml:space="preserve"> PAGEREF _Toc216437232 \h </w:instrText>
-            </w:r>
-            <w:r>
-              <w:rPr>
-                <w:noProof/>
-                <w:webHidden/>
-              </w:rPr>
-            </w:r>
-            <w:r>
-              <w:rPr>
-                <w:noProof/>
-                <w:webHidden/>
-              </w:rPr>
-              <w:fldChar w:fldCharType="separate"/>
-            </w:r>
-            <w:r>
-              <w:rPr>
-                <w:noProof/>
-                <w:webHidden/>
-              </w:rPr>
-              <w:t>4</w:t>
-            </w:r>
-            <w:r>
-              <w:rPr>
-                <w:noProof/>
-                <w:webHidden/>
-              </w:rPr>
-              <w:fldChar w:fldCharType="end"/>
-            </w:r>
-          </w:hyperlink>
-        </w:p>
-        <w:p>
-          <w:pPr>
-            <w:pStyle w:val="TDC3"/>
-            <w:tabs>
-              <w:tab w:val="right" w:leader="dot" w:pos="9016"/>
-            </w:tabs>
-            <w:rPr>
-              <w:rFonts w:asciiTheme="minorHAnsi" w:eastAsiaTheme="minorEastAsia"/>
-              <w:noProof/>
-              <w:kern w:val="2"/>
-              <w:lang w:eastAsia="es-ES"/>
-              <w14:ligatures w14:val="standardContextual"/>
-            </w:rPr>
-          </w:pPr>
-          <w:hyperlink w:anchor="_Toc216437233" w:history="1">
-            <w:r>
-              <w:rPr>
-                <w:rStyle w:val="Hipervnculo"/>
-                <w:noProof/>
-              </w:rPr>
-              <w:t>Ejercicio 9.7</w:t>
-            </w:r>
-            <w:r>
-              <w:rPr>
-                <w:noProof/>
-                <w:webHidden/>
-              </w:rPr>
-              <w:tab/>
-            </w:r>
-            <w:r>
-              <w:rPr>
-                <w:noProof/>
-                <w:webHidden/>
-              </w:rPr>
-              <w:fldChar w:fldCharType="begin"/>
-            </w:r>
-            <w:r>
-              <w:rPr>
-                <w:noProof/>
-                <w:webHidden/>
-              </w:rPr>
-              <w:instrText xml:space="preserve"> PAGEREF _Toc216437233 \h </w:instrText>
-            </w:r>
-            <w:r>
-              <w:rPr>
-                <w:noProof/>
-                <w:webHidden/>
-              </w:rPr>
-            </w:r>
-            <w:r>
-              <w:rPr>
-                <w:noProof/>
-                <w:webHidden/>
-              </w:rPr>
-              <w:fldChar w:fldCharType="separate"/>
-            </w:r>
-            <w:r>
-              <w:rPr>
-                <w:noProof/>
-                <w:webHidden/>
-              </w:rPr>
-              <w:t>5</w:t>
-            </w:r>
-            <w:r>
-              <w:rPr>
-                <w:noProof/>
-                <w:webHidden/>
-              </w:rPr>
-              <w:fldChar w:fldCharType="end"/>
-            </w:r>
-          </w:hyperlink>
-        </w:p>
-        <w:p>
-          <w:pPr>
-            <w:pStyle w:val="TDC3"/>
-            <w:tabs>
-              <w:tab w:val="right" w:leader="dot" w:pos="9016"/>
-            </w:tabs>
-            <w:rPr>
-              <w:rFonts w:asciiTheme="minorHAnsi" w:eastAsiaTheme="minorEastAsia"/>
-              <w:noProof/>
-              <w:kern w:val="2"/>
-              <w:lang w:eastAsia="es-ES"/>
-              <w14:ligatures w14:val="standardContextual"/>
-            </w:rPr>
-          </w:pPr>
-          <w:hyperlink w:anchor="_Toc216437234" w:history="1">
-            <w:r>
-              <w:rPr>
-                <w:rStyle w:val="Hipervnculo"/>
-                <w:noProof/>
-              </w:rPr>
-              <w:t>Ejercicio 9.10</w:t>
-            </w:r>
-            <w:r>
-              <w:rPr>
-                <w:noProof/>
-                <w:webHidden/>
-              </w:rPr>
-              <w:tab/>
-            </w:r>
-            <w:r>
-              <w:rPr>
-                <w:noProof/>
-                <w:webHidden/>
-              </w:rPr>
-              <w:fldChar w:fldCharType="begin"/>
-            </w:r>
-            <w:r>
-              <w:rPr>
-                <w:noProof/>
-                <w:webHidden/>
-              </w:rPr>
-              <w:instrText xml:space="preserve"> PAGEREF _Toc216437234 \h </w:instrText>
-            </w:r>
-            <w:r>
-              <w:rPr>
-                <w:noProof/>
-                <w:webHidden/>
-              </w:rPr>
-            </w:r>
-            <w:r>
-              <w:rPr>
-                <w:noProof/>
-                <w:webHidden/>
-              </w:rPr>
-              <w:fldChar w:fldCharType="separate"/>
-            </w:r>
-            <w:r>
-              <w:rPr>
-                <w:noProof/>
-                <w:webHidden/>
-              </w:rPr>
-              <w:t>6</w:t>
-            </w:r>
-            <w:r>
-              <w:rPr>
-                <w:noProof/>
-                <w:webHidden/>
-              </w:rPr>
-              <w:fldChar w:fldCharType="end"/>
-            </w:r>
-          </w:hyperlink>
-        </w:p>
-        <w:p>
-          <w:pPr>
-            <w:pStyle w:val="TDC3"/>
-            <w:tabs>
-              <w:tab w:val="right" w:leader="dot" w:pos="9016"/>
-            </w:tabs>
-            <w:rPr>
-              <w:rFonts w:asciiTheme="minorHAnsi" w:eastAsiaTheme="minorEastAsia"/>
-              <w:noProof/>
-              <w:kern w:val="2"/>
-              <w:lang w:eastAsia="es-ES"/>
-              <w14:ligatures w14:val="standardContextual"/>
-            </w:rPr>
-          </w:pPr>
-          <w:hyperlink w:anchor="_Toc216437235" w:history="1">
-            <w:r>
-              <w:rPr>
-                <w:rStyle w:val="Hipervnculo"/>
-                <w:noProof/>
-              </w:rPr>
-              <w:t>Examen 7.10</w:t>
-            </w:r>
-            <w:r>
-              <w:rPr>
-                <w:noProof/>
-                <w:webHidden/>
-              </w:rPr>
-              <w:tab/>
-            </w:r>
-            <w:r>
-              <w:rPr>
-                <w:noProof/>
-                <w:webHidden/>
-              </w:rPr>
-              <w:fldChar w:fldCharType="begin"/>
-            </w:r>
-            <w:r>
-              <w:rPr>
-                <w:noProof/>
-                <w:webHidden/>
-              </w:rPr>
-              <w:instrText xml:space="preserve"> PAGEREF _Toc216437235 \h </w:instrText>
-            </w:r>
-            <w:r>
-              <w:rPr>
-                <w:noProof/>
-                <w:webHidden/>
-              </w:rPr>
-            </w:r>
-            <w:r>
-              <w:rPr>
-                <w:noProof/>
-                <w:webHidden/>
-              </w:rPr>
-              <w:fldChar w:fldCharType="separate"/>
-            </w:r>
-            <w:r>
-              <w:rPr>
-                <w:noProof/>
-                <w:webHidden/>
-              </w:rPr>
-              <w:t>8</w:t>
-            </w:r>
-            <w:r>
-              <w:rPr>
-                <w:noProof/>
-                <w:webHidden/>
-              </w:rPr>
-              <w:fldChar w:fldCharType="end"/>
-            </w:r>
-          </w:hyperlink>
-        </w:p>
-        <w:p>
-          <w:pPr>
-            <w:pStyle w:val="TDC3"/>
-            <w:tabs>
-              <w:tab w:val="right" w:leader="dot" w:pos="9016"/>
-            </w:tabs>
-            <w:rPr>
-              <w:rFonts w:asciiTheme="minorHAnsi" w:eastAsiaTheme="minorEastAsia"/>
-              <w:noProof/>
-              <w:kern w:val="2"/>
-              <w:lang w:eastAsia="es-ES"/>
-              <w14:ligatures w14:val="standardContextual"/>
-            </w:rPr>
-          </w:pPr>
-          <w:hyperlink w:anchor="_Toc216437236" w:history="1">
-            <w:r>
-              <w:rPr>
-                <w:rStyle w:val="Hipervnculo"/>
-                <w:noProof/>
-              </w:rPr>
-              <w:t>Enlace github</w:t>
-            </w:r>
-            <w:r>
-              <w:rPr>
-                <w:noProof/>
-                <w:webHidden/>
-              </w:rPr>
-              <w:tab/>
-            </w:r>
-            <w:r>
-              <w:rPr>
-                <w:noProof/>
-                <w:webHidden/>
-              </w:rPr>
-              <w:fldChar w:fldCharType="begin"/>
-            </w:r>
-            <w:r>
-              <w:rPr>
-                <w:noProof/>
-                <w:webHidden/>
-              </w:rPr>
-              <w:instrText xml:space="preserve"> PAGEREF _Toc216437236 \h </w:instrText>
-            </w:r>
-            <w:r>
-              <w:rPr>
-                <w:noProof/>
-                <w:webHidden/>
-              </w:rPr>
-            </w:r>
-            <w:r>
-              <w:rPr>
-                <w:noProof/>
-                <w:webHidden/>
-              </w:rPr>
-              <w:fldChar w:fldCharType="separate"/>
-            </w:r>
-            <w:r>
-              <w:rPr>
-                <w:noProof/>
-                <w:webHidden/>
-              </w:rPr>
-              <w:t>9</w:t>
             </w:r>
             <w:r>
               <w:rPr>
@@ -650,7 +290,7 @@
       <w:pPr>
         <w:pStyle w:val="Ttulo3"/>
       </w:pPr>
-      <w:bookmarkStart w:id="1" w:name="_Toc216437231"/>
+      <w:bookmarkStart w:id="1" w:name="_Toc219803145"/>
       <w:r>
         <w:lastRenderedPageBreak/>
         <w:t xml:space="preserve">Ejercicio </w:t>
@@ -658,15 +298,18 @@
       <w:r>
         <w:t>9.1</w:t>
       </w:r>
+      <w:r>
+        <w:t>2</w:t>
+      </w:r>
       <w:bookmarkEnd w:id="1"/>
-      <w:r>
-        <w:t>2</w:t>
-      </w:r>
     </w:p>
     <w:p/>
     <w:p/>
     <w:p>
       <w:r>
+        <w:rPr>
+          <w:noProof/>
+        </w:rPr>
         <w:drawing>
           <wp:inline distT="0" distB="0" distL="0" distR="0" wp14:anchorId="4B35D03B" wp14:editId="2111F77C">
             <wp:extent cx="4534293" cy="2415749"/>
@@ -707,6 +350,9 @@
     <w:p/>
     <w:p>
       <w:r>
+        <w:rPr>
+          <w:noProof/>
+        </w:rPr>
         <w:drawing>
           <wp:inline distT="0" distB="0" distL="0" distR="0" wp14:anchorId="2376D699" wp14:editId="1F075895">
             <wp:extent cx="5731510" cy="3650615"/>
@@ -746,6 +392,9 @@
     </w:p>
     <w:p>
       <w:r>
+        <w:rPr>
+          <w:noProof/>
+        </w:rPr>
         <w:lastRenderedPageBreak/>
         <w:drawing>
           <wp:inline distT="0" distB="0" distL="0" distR="0" wp14:anchorId="3D796780" wp14:editId="3E1835D9">
@@ -786,6 +435,9 @@
     </w:p>
     <w:p>
       <w:r>
+        <w:rPr>
+          <w:noProof/>
+        </w:rPr>
         <w:drawing>
           <wp:inline distT="0" distB="0" distL="0" distR="0" wp14:anchorId="04C990C7" wp14:editId="42377936">
             <wp:extent cx="5731510" cy="3454400"/>
@@ -829,6 +481,9 @@
         <w:t xml:space="preserve">Sin token: </w:t>
       </w:r>
       <w:r>
+        <w:rPr>
+          <w:noProof/>
+        </w:rPr>
         <w:drawing>
           <wp:inline distT="0" distB="0" distL="0" distR="0" wp14:anchorId="76E4D724" wp14:editId="66538324">
             <wp:extent cx="5731510" cy="3387090"/>
@@ -885,6 +540,9 @@
     </w:p>
     <w:p>
       <w:r>
+        <w:rPr>
+          <w:noProof/>
+        </w:rPr>
         <w:drawing>
           <wp:inline distT="0" distB="0" distL="0" distR="0" wp14:anchorId="713F04A9" wp14:editId="0C0CBABB">
             <wp:extent cx="5731510" cy="3637280"/>
@@ -937,6 +595,9 @@
     </w:p>
     <w:p>
       <w:r>
+        <w:rPr>
+          <w:noProof/>
+        </w:rPr>
         <w:drawing>
           <wp:inline distT="0" distB="0" distL="0" distR="0" wp14:anchorId="67D27106" wp14:editId="5EC73FAA">
             <wp:extent cx="5731510" cy="3434715"/>
@@ -974,9 +635,294 @@
         </w:drawing>
       </w:r>
     </w:p>
+    <w:p>
+      <w:pPr>
+        <w:spacing w:after="160"/>
+      </w:pPr>
+      <w:r>
+        <w:br w:type="page"/>
+      </w:r>
+    </w:p>
+    <w:p>
+      <w:pPr>
+        <w:pStyle w:val="Ttulo3"/>
+      </w:pPr>
+      <w:r>
+        <w:lastRenderedPageBreak/>
+        <w:t>Ejercicio 10.A</w:t>
+      </w:r>
+    </w:p>
+    <w:p/>
+    <w:p>
+      <w:r>
+        <w:t>Toma el proyecto backend Argaquest y explica los perfiles de configuraci</w:t>
+      </w:r>
+      <w:r>
+        <w:t>ó</w:t>
+      </w:r>
+      <w:r>
+        <w:t>n y como hace para para usar MySQL y H2.</w:t>
+      </w:r>
+    </w:p>
+    <w:p/>
+    <w:p>
+      <w:r>
+        <w:drawing>
+          <wp:inline distT="0" distB="0" distL="0" distR="0" wp14:anchorId="3A0AE2B3" wp14:editId="7003DDF7">
+            <wp:extent cx="5731510" cy="2082165"/>
+            <wp:effectExtent l="0" t="0" r="2540" b="0"/>
+            <wp:docPr id="1295012015" name="Imagen 1" descr="Texto&#10;&#10;El contenido generado por IA puede ser incorrecto."/>
+            <wp:cNvGraphicFramePr>
+              <a:graphicFrameLocks xmlns:a="http://schemas.openxmlformats.org/drawingml/2006/main" noChangeAspect="1"/>
+            </wp:cNvGraphicFramePr>
+            <a:graphic xmlns:a="http://schemas.openxmlformats.org/drawingml/2006/main">
+              <a:graphicData uri="http://schemas.openxmlformats.org/drawingml/2006/picture">
+                <pic:pic xmlns:pic="http://schemas.openxmlformats.org/drawingml/2006/picture">
+                  <pic:nvPicPr>
+                    <pic:cNvPr id="1295012015" name="Imagen 1" descr="Texto&#10;&#10;El contenido generado por IA puede ser incorrecto."/>
+                    <pic:cNvPicPr/>
+                  </pic:nvPicPr>
+                  <pic:blipFill>
+                    <a:blip r:embed="rId15"/>
+                    <a:stretch>
+                      <a:fillRect/>
+                    </a:stretch>
+                  </pic:blipFill>
+                  <pic:spPr>
+                    <a:xfrm>
+                      <a:off x="0" y="0"/>
+                      <a:ext cx="5731510" cy="2082165"/>
+                    </a:xfrm>
+                    <a:prstGeom prst="rect">
+                      <a:avLst/>
+                    </a:prstGeom>
+                  </pic:spPr>
+                </pic:pic>
+              </a:graphicData>
+            </a:graphic>
+          </wp:inline>
+        </w:drawing>
+      </w:r>
+    </w:p>
+    <w:p/>
+    <w:p>
+      <w:r>
+        <w:t>En el application.properties tenemos cu</w:t>
+      </w:r>
+      <w:r>
+        <w:t>á</w:t>
+      </w:r>
+      <w:r>
+        <w:t>l es el perfil activo, ah</w:t>
+      </w:r>
+      <w:r>
+        <w:t>í</w:t>
+      </w:r>
+      <w:r>
+        <w:t xml:space="preserve"> elegimos si estaremos en dev o prod.</w:t>
+      </w:r>
+      <w:r>
+        <w:br/>
+      </w:r>
+      <w:r>
+        <w:br/>
+      </w:r>
+      <w:r>
+        <w:drawing>
+          <wp:inline distT="0" distB="0" distL="0" distR="0" wp14:anchorId="54F65C5A" wp14:editId="7BDCC5FB">
+            <wp:extent cx="5731510" cy="2546350"/>
+            <wp:effectExtent l="0" t="0" r="2540" b="6350"/>
+            <wp:docPr id="736330700" name="Imagen 1" descr="Texto&#10;&#10;El contenido generado por IA puede ser incorrecto."/>
+            <wp:cNvGraphicFramePr>
+              <a:graphicFrameLocks xmlns:a="http://schemas.openxmlformats.org/drawingml/2006/main" noChangeAspect="1"/>
+            </wp:cNvGraphicFramePr>
+            <a:graphic xmlns:a="http://schemas.openxmlformats.org/drawingml/2006/main">
+              <a:graphicData uri="http://schemas.openxmlformats.org/drawingml/2006/picture">
+                <pic:pic xmlns:pic="http://schemas.openxmlformats.org/drawingml/2006/picture">
+                  <pic:nvPicPr>
+                    <pic:cNvPr id="736330700" name="Imagen 1" descr="Texto&#10;&#10;El contenido generado por IA puede ser incorrecto."/>
+                    <pic:cNvPicPr/>
+                  </pic:nvPicPr>
+                  <pic:blipFill>
+                    <a:blip r:embed="rId16"/>
+                    <a:stretch>
+                      <a:fillRect/>
+                    </a:stretch>
+                  </pic:blipFill>
+                  <pic:spPr>
+                    <a:xfrm>
+                      <a:off x="0" y="0"/>
+                      <a:ext cx="5731510" cy="2546350"/>
+                    </a:xfrm>
+                    <a:prstGeom prst="rect">
+                      <a:avLst/>
+                    </a:prstGeom>
+                  </pic:spPr>
+                </pic:pic>
+              </a:graphicData>
+            </a:graphic>
+          </wp:inline>
+        </w:drawing>
+      </w:r>
+    </w:p>
+    <w:p>
+      <w:r>
+        <w:t>En el de prod, pondremos la ruta donde est</w:t>
+      </w:r>
+      <w:r>
+        <w:t>á</w:t>
+      </w:r>
+      <w:r>
+        <w:t xml:space="preserve"> alojada nuestra bbdd mysql con las variables de usuario y contrase</w:t>
+      </w:r>
+      <w:r>
+        <w:t>ñ</w:t>
+      </w:r>
+      <w:r>
+        <w:t xml:space="preserve">a para acceder a la base de datos(usamos variables para luego insertarlas en las variables de entorno sin exponerlas </w:t>
+      </w:r>
+      <w:r>
+        <w:lastRenderedPageBreak/>
+        <w:t>directamente) y a que puerto va a estar expuesto.</w:t>
+      </w:r>
+      <w:r>
+        <w:br/>
+      </w:r>
+      <w:r>
+        <w:br/>
+      </w:r>
+      <w:r>
+        <w:drawing>
+          <wp:inline distT="0" distB="0" distL="0" distR="0" wp14:anchorId="054D0A9C" wp14:editId="0EB5B98E">
+            <wp:extent cx="5731510" cy="2975610"/>
+            <wp:effectExtent l="0" t="0" r="2540" b="0"/>
+            <wp:docPr id="230175695" name="Imagen 1" descr="Texto&#10;&#10;El contenido generado por IA puede ser incorrecto."/>
+            <wp:cNvGraphicFramePr>
+              <a:graphicFrameLocks xmlns:a="http://schemas.openxmlformats.org/drawingml/2006/main" noChangeAspect="1"/>
+            </wp:cNvGraphicFramePr>
+            <a:graphic xmlns:a="http://schemas.openxmlformats.org/drawingml/2006/main">
+              <a:graphicData uri="http://schemas.openxmlformats.org/drawingml/2006/picture">
+                <pic:pic xmlns:pic="http://schemas.openxmlformats.org/drawingml/2006/picture">
+                  <pic:nvPicPr>
+                    <pic:cNvPr id="230175695" name="Imagen 1" descr="Texto&#10;&#10;El contenido generado por IA puede ser incorrecto."/>
+                    <pic:cNvPicPr/>
+                  </pic:nvPicPr>
+                  <pic:blipFill>
+                    <a:blip r:embed="rId17"/>
+                    <a:stretch>
+                      <a:fillRect/>
+                    </a:stretch>
+                  </pic:blipFill>
+                  <pic:spPr>
+                    <a:xfrm>
+                      <a:off x="0" y="0"/>
+                      <a:ext cx="5731510" cy="2975610"/>
+                    </a:xfrm>
+                    <a:prstGeom prst="rect">
+                      <a:avLst/>
+                    </a:prstGeom>
+                  </pic:spPr>
+                </pic:pic>
+              </a:graphicData>
+            </a:graphic>
+          </wp:inline>
+        </w:drawing>
+      </w:r>
+      <w:r>
+        <w:br/>
+      </w:r>
+      <w:r>
+        <w:br/>
+        <w:t>En dev, pues m</w:t>
+      </w:r>
+      <w:r>
+        <w:t>á</w:t>
+      </w:r>
+      <w:r>
+        <w:t>s de lo mismo, responder</w:t>
+      </w:r>
+      <w:r>
+        <w:t>á</w:t>
+      </w:r>
+      <w:r>
+        <w:t xml:space="preserve"> a un puerto diferente y ya usamos directamente el usuario y contrase</w:t>
+      </w:r>
+      <w:r>
+        <w:t>ñ</w:t>
+      </w:r>
+      <w:r>
+        <w:t>a por defecto de h2. (En el pom ya tenemos ambas dependencias).</w:t>
+      </w:r>
+    </w:p>
+    <w:p/>
+    <w:p>
+      <w:r>
+        <w:drawing>
+          <wp:inline distT="0" distB="0" distL="0" distR="0" wp14:anchorId="1EBC486D" wp14:editId="29CC1712">
+            <wp:extent cx="5731510" cy="2950845"/>
+            <wp:effectExtent l="0" t="0" r="2540" b="1905"/>
+            <wp:docPr id="984375786" name="Imagen 1" descr="Texto&#10;&#10;El contenido generado por IA puede ser incorrecto."/>
+            <wp:cNvGraphicFramePr>
+              <a:graphicFrameLocks xmlns:a="http://schemas.openxmlformats.org/drawingml/2006/main" noChangeAspect="1"/>
+            </wp:cNvGraphicFramePr>
+            <a:graphic xmlns:a="http://schemas.openxmlformats.org/drawingml/2006/main">
+              <a:graphicData uri="http://schemas.openxmlformats.org/drawingml/2006/picture">
+                <pic:pic xmlns:pic="http://schemas.openxmlformats.org/drawingml/2006/picture">
+                  <pic:nvPicPr>
+                    <pic:cNvPr id="984375786" name="Imagen 1" descr="Texto&#10;&#10;El contenido generado por IA puede ser incorrecto."/>
+                    <pic:cNvPicPr/>
+                  </pic:nvPicPr>
+                  <pic:blipFill>
+                    <a:blip r:embed="rId18"/>
+                    <a:stretch>
+                      <a:fillRect/>
+                    </a:stretch>
+                  </pic:blipFill>
+                  <pic:spPr>
+                    <a:xfrm>
+                      <a:off x="0" y="0"/>
+                      <a:ext cx="5731510" cy="2950845"/>
+                    </a:xfrm>
+                    <a:prstGeom prst="rect">
+                      <a:avLst/>
+                    </a:prstGeom>
+                  </pic:spPr>
+                </pic:pic>
+              </a:graphicData>
+            </a:graphic>
+          </wp:inline>
+        </w:drawing>
+      </w:r>
+      <w:r>
+        <w:br/>
+        <w:t>En el Dokcerfile, al desplegar la aplicaci</w:t>
+      </w:r>
+      <w:r>
+        <w:t>ó</w:t>
+      </w:r>
+      <w:r>
+        <w:t>n, le decimos con qu</w:t>
+      </w:r>
+      <w:r>
+        <w:t>é</w:t>
+      </w:r>
+      <w:r>
+        <w:t xml:space="preserve"> perfil.</w:t>
+      </w:r>
+      <w:r>
+        <w:t xml:space="preserve"> Aunque el .properties tuviese profile active el dev, el Dockerfile tiene prioridad.</w:t>
+      </w:r>
+      <w:r>
+        <w:br/>
+      </w:r>
+      <w:r>
+        <w:lastRenderedPageBreak/>
+        <w:br/>
+      </w:r>
+    </w:p>
     <w:sectPr>
-      <w:headerReference w:type="default" r:id="rId15"/>
-      <w:footerReference w:type="default" r:id="rId16"/>
+      <w:headerReference w:type="default" r:id="rId19"/>
+      <w:footerReference w:type="default" r:id="rId20"/>
       <w:pgSz w:w="11906" w:h="16838"/>
       <w:pgMar w:top="1440" w:right="1440" w:bottom="1440" w:left="1440" w:header="720" w:footer="720" w:gutter="0"/>
       <w:cols w:space="720"/>

</xml_diff>